<commit_message>
Meeting minutes week 4
</commit_message>
<xml_diff>
--- a/Meeting Details/Minutes week 4a.docx
+++ b/Meeting Details/Minutes week 4a.docx
@@ -11,6 +11,8 @@
           <w:sz w:val="40"/>
         </w:rPr>
       </w:pPr>
+      <w:bookmarkStart w:id="0" w:name="_GoBack"/>
+      <w:bookmarkEnd w:id="0"/>
       <w:r>
         <w:rPr>
           <w:b/>
@@ -51,6 +53,14 @@
         </w:rPr>
         <w:t xml:space="preserve">| Finish </w:t>
       </w:r>
+      <w:r>
+        <w:rPr>
+          <w:b/>
+          <w:color w:val="000000" w:themeColor="text1"/>
+          <w:sz w:val="40"/>
+        </w:rPr>
+        <w:t>4:30</w:t>
+      </w:r>
     </w:p>
     <w:p/>
     <w:tbl>
@@ -213,6 +223,9 @@
             <w:pPr>
               <w:jc w:val="right"/>
             </w:pPr>
+            <w:r>
+              <w:t>Yes</w:t>
+            </w:r>
           </w:p>
         </w:tc>
       </w:tr>
@@ -284,8 +297,56 @@
             <w:tcW w:w="7320" w:type="dxa"/>
           </w:tcPr>
           <w:p>
-            <w:bookmarkStart w:id="0" w:name="_GoBack"/>
-            <w:bookmarkEnd w:id="0"/>
+            <w:r>
+              <w:t>Continued refining user stories</w:t>
+            </w:r>
+            <w:r>
+              <w:t xml:space="preserve"> (titles, acceptance criteria etc.)</w:t>
+            </w:r>
+          </w:p>
+        </w:tc>
+      </w:tr>
+      <w:tr>
+        <w:tc>
+          <w:tcPr>
+            <w:tcW w:w="1696" w:type="dxa"/>
+          </w:tcPr>
+          <w:p>
+            <w:r>
+              <w:t>3:00pm</w:t>
+            </w:r>
+          </w:p>
+        </w:tc>
+        <w:tc>
+          <w:tcPr>
+            <w:tcW w:w="7320" w:type="dxa"/>
+          </w:tcPr>
+          <w:p>
+            <w:r>
+              <w:t>Estimated story points for each user story individually</w:t>
+            </w:r>
+          </w:p>
+        </w:tc>
+      </w:tr>
+      <w:tr>
+        <w:tc>
+          <w:tcPr>
+            <w:tcW w:w="1696" w:type="dxa"/>
+          </w:tcPr>
+          <w:p>
+            <w:r>
+              <w:t>3:30pm</w:t>
+            </w:r>
+          </w:p>
+        </w:tc>
+        <w:tc>
+          <w:tcPr>
+            <w:tcW w:w="7320" w:type="dxa"/>
+          </w:tcPr>
+          <w:p>
+            <w:r>
+              <w:t>Observed each other’s estimations, discussed and finalised estimations for story points</w:t>
+            </w:r>
           </w:p>
         </w:tc>
       </w:tr>
@@ -307,6 +368,33 @@
           <w:numId w:val="2"/>
         </w:numPr>
       </w:pPr>
+      <w:r>
+        <w:t>Technology grid</w:t>
+      </w:r>
+    </w:p>
+    <w:p>
+      <w:pPr>
+        <w:pStyle w:val="ListParagraph"/>
+        <w:numPr>
+          <w:ilvl w:val="0"/>
+          <w:numId w:val="2"/>
+        </w:numPr>
+      </w:pPr>
+      <w:r>
+        <w:t>Work on release plan and sprint plan</w:t>
+      </w:r>
+    </w:p>
+    <w:p>
+      <w:pPr>
+        <w:pStyle w:val="ListParagraph"/>
+        <w:numPr>
+          <w:ilvl w:val="0"/>
+          <w:numId w:val="2"/>
+        </w:numPr>
+      </w:pPr>
+      <w:r>
+        <w:t>First Django application</w:t>
+      </w:r>
     </w:p>
     <w:sectPr>
       <w:headerReference w:type="default" r:id="rId7"/>
@@ -377,7 +465,10 @@
       <w:jc w:val="right"/>
     </w:pPr>
     <w:r>
-      <w:t>3/8</w:t>
+      <w:t>16</w:t>
+    </w:r>
+    <w:r>
+      <w:t>/8</w:t>
     </w:r>
     <w:r>
       <w:t>/17</w:t>

</xml_diff>